<commit_message>
Update matlab Mbindingavidity package
</commit_message>
<xml_diff>
--- a/BindingSim/make_infection_tree/doc/Program Flow for generating virus annotated tree.docx
+++ b/BindingSim/make_infection_tree/doc/Program Flow for generating virus annotated tree.docx
@@ -226,6 +226,55 @@
     <w:p>
       <w:pPr>
         <w:pStyle w:val="ListParagraph"/>
+        <w:numPr>
+          <w:ilvl w:val="0"/>
+          <w:numId w:val="1"/>
+        </w:numPr>
+      </w:pPr>
+      <w:r>
+        <w:t xml:space="preserve">Convert the data into </w:t>
+      </w:r>
+      <w:proofErr w:type="spellStart"/>
+      <w:r>
+        <w:t>xx</w:t>
+      </w:r>
+      <w:r>
+        <w:t>_indiv_infectionTree</w:t>
+      </w:r>
+      <w:r>
+        <w:t>.mat</w:t>
+      </w:r>
+      <w:proofErr w:type="spellEnd"/>
+      <w:r>
+        <w:t>.</w:t>
+      </w:r>
+    </w:p>
+    <w:p>
+      <w:pPr>
+        <w:pStyle w:val="ListParagraph"/>
+      </w:pPr>
+      <w:r>
+        <w:t xml:space="preserve">births, deaths, parent, </w:t>
+      </w:r>
+      <w:proofErr w:type="spellStart"/>
+      <w:r>
+        <w:t>infectionK</w:t>
+      </w:r>
+      <w:proofErr w:type="spellEnd"/>
+      <w:r>
+        <w:t>, binding</w:t>
+      </w:r>
+      <w:bookmarkStart w:id="0" w:name="_GoBack"/>
+      <w:bookmarkEnd w:id="0"/>
+    </w:p>
+    <w:p>
+      <w:pPr>
+        <w:pStyle w:val="ListParagraph"/>
+      </w:pPr>
+    </w:p>
+    <w:p>
+      <w:pPr>
+        <w:pStyle w:val="ListParagraph"/>
       </w:pPr>
     </w:p>
     <w:p>
@@ -427,10 +476,7 @@
       </w:r>
     </w:p>
     <w:p/>
-    <w:p>
-      <w:bookmarkStart w:id="0" w:name="_GoBack"/>
-      <w:bookmarkEnd w:id="0"/>
-    </w:p>
+    <w:p/>
     <w:sectPr>
       <w:pgSz w:w="11906" w:h="16838"/>
       <w:pgMar w:top="1440" w:right="1440" w:bottom="1440" w:left="1440" w:header="708" w:footer="708" w:gutter="0"/>

</xml_diff>